<commit_message>
Expanded the table cells sizes
</commit_message>
<xml_diff>
--- a/Dr. E Nduati, Superviser/Research Project Monitoring and Evaluation Form.docx
+++ b/Dr. E Nduati, Superviser/Research Project Monitoring and Evaluation Form.docx
@@ -388,7 +388,7 @@
         </w:tc>
         <w:tc>
           <w:tcPr>
-            <w:tcW w:w="2164" w:type="dxa"/>
+            <w:tcW w:w="2165" w:type="dxa"/>
             <w:tcBorders>
               <w:top w:val="single" w:sz="0" w:space="0" w:color="000000"/>
               <w:left w:val="single" w:sz="0" w:space="0" w:color="000000"/>
@@ -562,7 +562,7 @@
         </w:tc>
         <w:tc>
           <w:tcPr>
-            <w:tcW w:w="2164" w:type="dxa"/>
+            <w:tcW w:w="2165" w:type="dxa"/>
             <w:tcBorders>
               <w:top w:val="single" w:sz="0" w:space="0" w:color="000000"/>
               <w:left w:val="single" w:sz="0" w:space="0" w:color="000000"/>
@@ -711,7 +711,7 @@
         </w:tc>
         <w:tc>
           <w:tcPr>
-            <w:tcW w:w="2164" w:type="dxa"/>
+            <w:tcW w:w="2165" w:type="dxa"/>
             <w:tcBorders>
               <w:top w:val="single" w:sz="0" w:space="0" w:color="000000"/>
               <w:left w:val="single" w:sz="0" w:space="0" w:color="000000"/>
@@ -860,7 +860,7 @@
         </w:tc>
         <w:tc>
           <w:tcPr>
-            <w:tcW w:w="2164" w:type="dxa"/>
+            <w:tcW w:w="2165" w:type="dxa"/>
             <w:tcBorders>
               <w:top w:val="single" w:sz="0" w:space="0" w:color="000000"/>
               <w:left w:val="single" w:sz="0" w:space="0" w:color="000000"/>
@@ -915,7 +915,36 @@
           <w:rFonts w:ascii="Times New Roman" w:eastAsia="Times New Roman" w:hAnsi="Times New Roman" w:cs="Times New Roman"/>
           <w:sz w:val="24"/>
         </w:rPr>
-        <w:t>_______________</w:t>
+        <w:t>___</w:t>
+      </w:r>
+      <w:r>
+        <w:rPr>
+          <w:rFonts w:ascii="Times New Roman" w:eastAsia="Times New Roman" w:hAnsi="Times New Roman" w:cs="Times New Roman"/>
+          <w:sz w:val="24"/>
+        </w:rPr>
+        <w:t>18</w:t>
+      </w:r>
+      <w:r>
+        <w:rPr>
+          <w:rFonts w:ascii="Times New Roman" w:eastAsia="Times New Roman" w:hAnsi="Times New Roman" w:cs="Times New Roman"/>
+          <w:sz w:val="24"/>
+          <w:vertAlign w:val="superscript"/>
+        </w:rPr>
+        <w:t>th</w:t>
+      </w:r>
+      <w:r>
+        <w:rPr>
+          <w:rFonts w:ascii="Times New Roman" w:eastAsia="Times New Roman" w:hAnsi="Times New Roman" w:cs="Times New Roman"/>
+          <w:sz w:val="24"/>
+        </w:rPr>
+        <w:t xml:space="preserve"> /June/2021</w:t>
+      </w:r>
+      <w:r>
+        <w:rPr>
+          <w:rFonts w:ascii="Times New Roman" w:eastAsia="Times New Roman" w:hAnsi="Times New Roman" w:cs="Times New Roman"/>
+          <w:sz w:val="24"/>
+        </w:rPr>
+        <w:t>_____</w:t>
       </w:r>
       <w:r>
         <w:rPr>

</xml_diff>